<commit_message>
kt1 af en solution toegevoegd
</commit_message>
<xml_diff>
--- a/Documentatie/Fase 1/Revisiedocument.docx
+++ b/Documentatie/Fase 1/Revisiedocument.docx
@@ -4148,63 +4148,110 @@
           <w:r>
             <w:fldChar w:fldCharType="separate"/>
           </w:r>
-          <w:hyperlink w:anchor="_Toc475557166" w:history="1">
-            <w:r>
-              <w:rPr>
-                <w:rStyle w:val="Hyperlink"/>
-                <w:noProof/>
-              </w:rPr>
-              <w:t>Inleiding</w:t>
-            </w:r>
-            <w:r>
-              <w:rPr>
-                <w:noProof/>
-                <w:webHidden/>
-              </w:rPr>
-              <w:tab/>
-            </w:r>
-            <w:r>
-              <w:rPr>
-                <w:noProof/>
-                <w:webHidden/>
-              </w:rPr>
-              <w:fldChar w:fldCharType="begin"/>
-            </w:r>
-            <w:r>
-              <w:rPr>
-                <w:noProof/>
-                <w:webHidden/>
-              </w:rPr>
-              <w:instrText xml:space="preserve"> PAGEREF _Toc475557166 \h </w:instrText>
-            </w:r>
-            <w:r>
-              <w:rPr>
-                <w:noProof/>
-                <w:webHidden/>
-              </w:rPr>
-            </w:r>
-            <w:r>
-              <w:rPr>
-                <w:noProof/>
-                <w:webHidden/>
-              </w:rPr>
-              <w:fldChar w:fldCharType="separate"/>
-            </w:r>
-            <w:r>
-              <w:rPr>
-                <w:noProof/>
-                <w:webHidden/>
-              </w:rPr>
-              <w:t>2</w:t>
-            </w:r>
-            <w:r>
-              <w:rPr>
-                <w:noProof/>
-                <w:webHidden/>
-              </w:rPr>
-              <w:fldChar w:fldCharType="end"/>
-            </w:r>
-          </w:hyperlink>
+          <w:bookmarkStart w:id="0" w:name="_GoBack"/>
+          <w:bookmarkEnd w:id="0"/>
+          <w:r>
+            <w:rPr>
+              <w:rStyle w:val="Hyperlink"/>
+              <w:noProof/>
+            </w:rPr>
+            <w:fldChar w:fldCharType="begin"/>
+          </w:r>
+          <w:r>
+            <w:rPr>
+              <w:rStyle w:val="Hyperlink"/>
+              <w:noProof/>
+            </w:rPr>
+            <w:instrText xml:space="preserve"> </w:instrText>
+          </w:r>
+          <w:r>
+            <w:rPr>
+              <w:noProof/>
+            </w:rPr>
+            <w:instrText>HYPERLINK \l "_Toc475691612"</w:instrText>
+          </w:r>
+          <w:r>
+            <w:rPr>
+              <w:rStyle w:val="Hyperlink"/>
+              <w:noProof/>
+            </w:rPr>
+            <w:instrText xml:space="preserve"> </w:instrText>
+          </w:r>
+          <w:r>
+            <w:rPr>
+              <w:rStyle w:val="Hyperlink"/>
+              <w:noProof/>
+            </w:rPr>
+          </w:r>
+          <w:r>
+            <w:rPr>
+              <w:rStyle w:val="Hyperlink"/>
+              <w:noProof/>
+            </w:rPr>
+            <w:fldChar w:fldCharType="separate"/>
+          </w:r>
+          <w:r>
+            <w:rPr>
+              <w:rStyle w:val="Hyperlink"/>
+              <w:noProof/>
+            </w:rPr>
+            <w:t>Inleiding</w:t>
+          </w:r>
+          <w:r>
+            <w:rPr>
+              <w:noProof/>
+              <w:webHidden/>
+            </w:rPr>
+            <w:tab/>
+          </w:r>
+          <w:r>
+            <w:rPr>
+              <w:noProof/>
+              <w:webHidden/>
+            </w:rPr>
+            <w:fldChar w:fldCharType="begin"/>
+          </w:r>
+          <w:r>
+            <w:rPr>
+              <w:noProof/>
+              <w:webHidden/>
+            </w:rPr>
+            <w:instrText xml:space="preserve"> PAGEREF _Toc475691612 \h </w:instrText>
+          </w:r>
+          <w:r>
+            <w:rPr>
+              <w:noProof/>
+              <w:webHidden/>
+            </w:rPr>
+          </w:r>
+          <w:r>
+            <w:rPr>
+              <w:noProof/>
+              <w:webHidden/>
+            </w:rPr>
+            <w:fldChar w:fldCharType="separate"/>
+          </w:r>
+          <w:r>
+            <w:rPr>
+              <w:noProof/>
+              <w:webHidden/>
+            </w:rPr>
+            <w:t>2</w:t>
+          </w:r>
+          <w:r>
+            <w:rPr>
+              <w:noProof/>
+              <w:webHidden/>
+            </w:rPr>
+            <w:fldChar w:fldCharType="end"/>
+          </w:r>
+          <w:r>
+            <w:rPr>
+              <w:rStyle w:val="Hyperlink"/>
+              <w:noProof/>
+            </w:rPr>
+            <w:fldChar w:fldCharType="end"/>
+          </w:r>
         </w:p>
         <w:p>
           <w:pPr>
@@ -4218,7 +4265,7 @@
               <w:lang w:eastAsia="nl-NL"/>
             </w:rPr>
           </w:pPr>
-          <w:hyperlink w:anchor="_Toc475557167" w:history="1">
+          <w:hyperlink w:anchor="_Toc475691613" w:history="1">
             <w:r>
               <w:rPr>
                 <w:rStyle w:val="Hyperlink"/>
@@ -4245,7 +4292,7 @@
                 <w:noProof/>
                 <w:webHidden/>
               </w:rPr>
-              <w:instrText xml:space="preserve"> PAGEREF _Toc475557167 \h </w:instrText>
+              <w:instrText xml:space="preserve"> PAGEREF _Toc475691613 \h </w:instrText>
             </w:r>
             <w:r>
               <w:rPr>
@@ -4288,7 +4335,7 @@
               <w:lang w:eastAsia="nl-NL"/>
             </w:rPr>
           </w:pPr>
-          <w:hyperlink w:anchor="_Toc475557168" w:history="1">
+          <w:hyperlink w:anchor="_Toc475691614" w:history="1">
             <w:r>
               <w:rPr>
                 <w:rStyle w:val="Hyperlink"/>
@@ -4315,7 +4362,7 @@
                 <w:noProof/>
                 <w:webHidden/>
               </w:rPr>
-              <w:instrText xml:space="preserve"> PAGEREF _Toc475557168 \h </w:instrText>
+              <w:instrText xml:space="preserve"> PAGEREF _Toc475691614 \h </w:instrText>
             </w:r>
             <w:r>
               <w:rPr>
@@ -4358,7 +4405,7 @@
               <w:lang w:eastAsia="nl-NL"/>
             </w:rPr>
           </w:pPr>
-          <w:hyperlink w:anchor="_Toc475557169" w:history="1">
+          <w:hyperlink w:anchor="_Toc475691615" w:history="1">
             <w:r>
               <w:rPr>
                 <w:rStyle w:val="Hyperlink"/>
@@ -4385,7 +4432,7 @@
                 <w:noProof/>
                 <w:webHidden/>
               </w:rPr>
-              <w:instrText xml:space="preserve"> PAGEREF _Toc475557169 \h </w:instrText>
+              <w:instrText xml:space="preserve"> PAGEREF _Toc475691615 \h </w:instrText>
             </w:r>
             <w:r>
               <w:rPr>
@@ -4428,7 +4475,7 @@
               <w:lang w:eastAsia="nl-NL"/>
             </w:rPr>
           </w:pPr>
-          <w:hyperlink w:anchor="_Toc475557170" w:history="1">
+          <w:hyperlink w:anchor="_Toc475691616" w:history="1">
             <w:r>
               <w:rPr>
                 <w:rStyle w:val="Hyperlink"/>
@@ -4455,7 +4502,7 @@
                 <w:noProof/>
                 <w:webHidden/>
               </w:rPr>
-              <w:instrText xml:space="preserve"> PAGEREF _Toc475557170 \h </w:instrText>
+              <w:instrText xml:space="preserve"> PAGEREF _Toc475691616 \h </w:instrText>
             </w:r>
             <w:r>
               <w:rPr>
@@ -4498,7 +4545,7 @@
               <w:lang w:eastAsia="nl-NL"/>
             </w:rPr>
           </w:pPr>
-          <w:hyperlink w:anchor="_Toc475557171" w:history="1">
+          <w:hyperlink w:anchor="_Toc475691617" w:history="1">
             <w:r>
               <w:rPr>
                 <w:rStyle w:val="Hyperlink"/>
@@ -4525,7 +4572,7 @@
                 <w:noProof/>
                 <w:webHidden/>
               </w:rPr>
-              <w:instrText xml:space="preserve"> PAGEREF _Toc475557171 \h </w:instrText>
+              <w:instrText xml:space="preserve"> PAGEREF _Toc475691617 \h </w:instrText>
             </w:r>
             <w:r>
               <w:rPr>
@@ -4568,7 +4615,7 @@
               <w:lang w:eastAsia="nl-NL"/>
             </w:rPr>
           </w:pPr>
-          <w:hyperlink w:anchor="_Toc475557172" w:history="1">
+          <w:hyperlink w:anchor="_Toc475691618" w:history="1">
             <w:r>
               <w:rPr>
                 <w:rStyle w:val="Hyperlink"/>
@@ -4595,7 +4642,7 @@
                 <w:noProof/>
                 <w:webHidden/>
               </w:rPr>
-              <w:instrText xml:space="preserve"> PAGEREF _Toc475557172 \h </w:instrText>
+              <w:instrText xml:space="preserve"> PAGEREF _Toc475691618 \h </w:instrText>
             </w:r>
             <w:r>
               <w:rPr>
@@ -4638,7 +4685,7 @@
               <w:lang w:eastAsia="nl-NL"/>
             </w:rPr>
           </w:pPr>
-          <w:hyperlink w:anchor="_Toc475557173" w:history="1">
+          <w:hyperlink w:anchor="_Toc475691619" w:history="1">
             <w:r>
               <w:rPr>
                 <w:rStyle w:val="Hyperlink"/>
@@ -4665,7 +4712,7 @@
                 <w:noProof/>
                 <w:webHidden/>
               </w:rPr>
-              <w:instrText xml:space="preserve"> PAGEREF _Toc475557173 \h </w:instrText>
+              <w:instrText xml:space="preserve"> PAGEREF _Toc475691619 \h </w:instrText>
             </w:r>
             <w:r>
               <w:rPr>
@@ -4708,7 +4755,7 @@
               <w:lang w:eastAsia="nl-NL"/>
             </w:rPr>
           </w:pPr>
-          <w:hyperlink w:anchor="_Toc475557174" w:history="1">
+          <w:hyperlink w:anchor="_Toc475691620" w:history="1">
             <w:r>
               <w:rPr>
                 <w:rStyle w:val="Hyperlink"/>
@@ -4735,7 +4782,7 @@
                 <w:noProof/>
                 <w:webHidden/>
               </w:rPr>
-              <w:instrText xml:space="preserve"> PAGEREF _Toc475557174 \h </w:instrText>
+              <w:instrText xml:space="preserve"> PAGEREF _Toc475691620 \h </w:instrText>
             </w:r>
             <w:r>
               <w:rPr>
@@ -4778,7 +4825,7 @@
               <w:lang w:eastAsia="nl-NL"/>
             </w:rPr>
           </w:pPr>
-          <w:hyperlink w:anchor="_Toc475557175" w:history="1">
+          <w:hyperlink w:anchor="_Toc475691621" w:history="1">
             <w:r>
               <w:rPr>
                 <w:rStyle w:val="Hyperlink"/>
@@ -4805,7 +4852,7 @@
                 <w:noProof/>
                 <w:webHidden/>
               </w:rPr>
-              <w:instrText xml:space="preserve"> PAGEREF _Toc475557175 \h </w:instrText>
+              <w:instrText xml:space="preserve"> PAGEREF _Toc475691621 \h </w:instrText>
             </w:r>
             <w:r>
               <w:rPr>
@@ -4848,7 +4895,7 @@
               <w:lang w:eastAsia="nl-NL"/>
             </w:rPr>
           </w:pPr>
-          <w:hyperlink w:anchor="_Toc475557176" w:history="1">
+          <w:hyperlink w:anchor="_Toc475691622" w:history="1">
             <w:r>
               <w:rPr>
                 <w:rStyle w:val="Hyperlink"/>
@@ -4875,7 +4922,7 @@
                 <w:noProof/>
                 <w:webHidden/>
               </w:rPr>
-              <w:instrText xml:space="preserve"> PAGEREF _Toc475557176 \h </w:instrText>
+              <w:instrText xml:space="preserve"> PAGEREF _Toc475691622 \h </w:instrText>
             </w:r>
             <w:r>
               <w:rPr>
@@ -4918,7 +4965,7 @@
               <w:lang w:eastAsia="nl-NL"/>
             </w:rPr>
           </w:pPr>
-          <w:hyperlink w:anchor="_Toc475557177" w:history="1">
+          <w:hyperlink w:anchor="_Toc475691623" w:history="1">
             <w:r>
               <w:rPr>
                 <w:rStyle w:val="Hyperlink"/>
@@ -4945,7 +4992,7 @@
                 <w:noProof/>
                 <w:webHidden/>
               </w:rPr>
-              <w:instrText xml:space="preserve"> PAGEREF _Toc475557177 \h </w:instrText>
+              <w:instrText xml:space="preserve"> PAGEREF _Toc475691623 \h </w:instrText>
             </w:r>
             <w:r>
               <w:rPr>
@@ -4988,7 +5035,7 @@
               <w:lang w:eastAsia="nl-NL"/>
             </w:rPr>
           </w:pPr>
-          <w:hyperlink w:anchor="_Toc475557178" w:history="1">
+          <w:hyperlink w:anchor="_Toc475691624" w:history="1">
             <w:r>
               <w:rPr>
                 <w:rStyle w:val="Hyperlink"/>
@@ -5015,7 +5062,7 @@
                 <w:noProof/>
                 <w:webHidden/>
               </w:rPr>
-              <w:instrText xml:space="preserve"> PAGEREF _Toc475557178 \h </w:instrText>
+              <w:instrText xml:space="preserve"> PAGEREF _Toc475691624 \h </w:instrText>
             </w:r>
             <w:r>
               <w:rPr>
@@ -5058,7 +5105,7 @@
               <w:lang w:eastAsia="nl-NL"/>
             </w:rPr>
           </w:pPr>
-          <w:hyperlink w:anchor="_Toc475557179" w:history="1">
+          <w:hyperlink w:anchor="_Toc475691625" w:history="1">
             <w:r>
               <w:rPr>
                 <w:rStyle w:val="Hyperlink"/>
@@ -5085,7 +5132,7 @@
                 <w:noProof/>
                 <w:webHidden/>
               </w:rPr>
-              <w:instrText xml:space="preserve"> PAGEREF _Toc475557179 \h </w:instrText>
+              <w:instrText xml:space="preserve"> PAGEREF _Toc475691625 \h </w:instrText>
             </w:r>
             <w:r>
               <w:rPr>
@@ -5128,7 +5175,7 @@
               <w:lang w:eastAsia="nl-NL"/>
             </w:rPr>
           </w:pPr>
-          <w:hyperlink w:anchor="_Toc475557180" w:history="1">
+          <w:hyperlink w:anchor="_Toc475691626" w:history="1">
             <w:r>
               <w:rPr>
                 <w:rStyle w:val="Hyperlink"/>
@@ -5155,7 +5202,7 @@
                 <w:noProof/>
                 <w:webHidden/>
               </w:rPr>
-              <w:instrText xml:space="preserve"> PAGEREF _Toc475557180 \h </w:instrText>
+              <w:instrText xml:space="preserve"> PAGEREF _Toc475691626 \h </w:instrText>
             </w:r>
             <w:r>
               <w:rPr>
@@ -5198,7 +5245,7 @@
               <w:lang w:eastAsia="nl-NL"/>
             </w:rPr>
           </w:pPr>
-          <w:hyperlink w:anchor="_Toc475557181" w:history="1">
+          <w:hyperlink w:anchor="_Toc475691627" w:history="1">
             <w:r>
               <w:rPr>
                 <w:rStyle w:val="Hyperlink"/>
@@ -5225,7 +5272,7 @@
                 <w:noProof/>
                 <w:webHidden/>
               </w:rPr>
-              <w:instrText xml:space="preserve"> PAGEREF _Toc475557181 \h </w:instrText>
+              <w:instrText xml:space="preserve"> PAGEREF _Toc475691627 \h </w:instrText>
             </w:r>
             <w:r>
               <w:rPr>
@@ -5268,12 +5315,82 @@
               <w:lang w:eastAsia="nl-NL"/>
             </w:rPr>
           </w:pPr>
-          <w:hyperlink w:anchor="_Toc475557182" w:history="1">
+          <w:hyperlink w:anchor="_Toc475691628" w:history="1">
             <w:r>
               <w:rPr>
                 <w:rStyle w:val="Hyperlink"/>
                 <w:noProof/>
               </w:rPr>
+              <w:t>Taakverdeling Ontwikkelomgeving</w:t>
+            </w:r>
+            <w:r>
+              <w:rPr>
+                <w:noProof/>
+                <w:webHidden/>
+              </w:rPr>
+              <w:tab/>
+            </w:r>
+            <w:r>
+              <w:rPr>
+                <w:noProof/>
+                <w:webHidden/>
+              </w:rPr>
+              <w:fldChar w:fldCharType="begin"/>
+            </w:r>
+            <w:r>
+              <w:rPr>
+                <w:noProof/>
+                <w:webHidden/>
+              </w:rPr>
+              <w:instrText xml:space="preserve"> PAGEREF _Toc475691628 \h </w:instrText>
+            </w:r>
+            <w:r>
+              <w:rPr>
+                <w:noProof/>
+                <w:webHidden/>
+              </w:rPr>
+            </w:r>
+            <w:r>
+              <w:rPr>
+                <w:noProof/>
+                <w:webHidden/>
+              </w:rPr>
+              <w:fldChar w:fldCharType="separate"/>
+            </w:r>
+            <w:r>
+              <w:rPr>
+                <w:noProof/>
+                <w:webHidden/>
+              </w:rPr>
+              <w:t>4</w:t>
+            </w:r>
+            <w:r>
+              <w:rPr>
+                <w:noProof/>
+                <w:webHidden/>
+              </w:rPr>
+              <w:fldChar w:fldCharType="end"/>
+            </w:r>
+          </w:hyperlink>
+        </w:p>
+        <w:p>
+          <w:pPr>
+            <w:pStyle w:val="TOC2"/>
+            <w:tabs>
+              <w:tab w:val="right" w:leader="dot" w:pos="9062"/>
+            </w:tabs>
+            <w:rPr>
+              <w:rFonts w:eastAsiaTheme="minorEastAsia"/>
+              <w:noProof/>
+              <w:lang w:eastAsia="nl-NL"/>
+            </w:rPr>
+          </w:pPr>
+          <w:hyperlink w:anchor="_Toc475691629" w:history="1">
+            <w:r>
+              <w:rPr>
+                <w:rStyle w:val="Hyperlink"/>
+                <w:noProof/>
+              </w:rPr>
               <w:t>Back-up Procedure</w:t>
             </w:r>
             <w:r>
@@ -5295,7 +5412,7 @@
                 <w:noProof/>
                 <w:webHidden/>
               </w:rPr>
-              <w:instrText xml:space="preserve"> PAGEREF _Toc475557182 \h </w:instrText>
+              <w:instrText xml:space="preserve"> PAGEREF _Toc475691629 \h </w:instrText>
             </w:r>
             <w:r>
               <w:rPr>
@@ -5315,7 +5432,7 @@
                 <w:noProof/>
                 <w:webHidden/>
               </w:rPr>
-              <w:t>4</w:t>
+              <w:t>5</w:t>
             </w:r>
             <w:r>
               <w:rPr>
@@ -5341,14 +5458,12 @@
       <w:r>
         <w:br w:type="page"/>
       </w:r>
-      <w:bookmarkStart w:id="0" w:name="_GoBack"/>
-      <w:bookmarkEnd w:id="0"/>
     </w:p>
     <w:p>
       <w:pPr>
         <w:pStyle w:val="Heading1"/>
       </w:pPr>
-      <w:bookmarkStart w:id="1" w:name="_Toc475557166"/>
+      <w:bookmarkStart w:id="1" w:name="_Toc475691612"/>
       <w:r>
         <w:lastRenderedPageBreak/>
         <w:t>Inleiding</w:t>
@@ -5372,7 +5487,7 @@
       <w:pPr>
         <w:pStyle w:val="Heading1"/>
       </w:pPr>
-      <w:bookmarkStart w:id="2" w:name="_Toc475557167"/>
+      <w:bookmarkStart w:id="2" w:name="_Toc475691613"/>
       <w:r>
         <w:t>Revisies</w:t>
       </w:r>
@@ -5382,7 +5497,7 @@
       <w:pPr>
         <w:pStyle w:val="Heading2"/>
       </w:pPr>
-      <w:bookmarkStart w:id="3" w:name="_Toc475557168"/>
+      <w:bookmarkStart w:id="3" w:name="_Toc475691614"/>
       <w:r>
         <w:t>Interviewvragen</w:t>
       </w:r>
@@ -5549,7 +5664,7 @@
       <w:pPr>
         <w:pStyle w:val="Heading2"/>
       </w:pPr>
-      <w:bookmarkStart w:id="4" w:name="_Toc475557169"/>
+      <w:bookmarkStart w:id="4" w:name="_Toc475691615"/>
       <w:r>
         <w:t>Interview</w:t>
       </w:r>
@@ -5716,7 +5831,7 @@
       <w:pPr>
         <w:pStyle w:val="Heading2"/>
       </w:pPr>
-      <w:bookmarkStart w:id="5" w:name="_Toc475557170"/>
+      <w:bookmarkStart w:id="5" w:name="_Toc475691616"/>
       <w:r>
         <w:t>Gespreksverslag</w:t>
       </w:r>
@@ -5974,7 +6089,7 @@
       <w:pPr>
         <w:pStyle w:val="Heading2"/>
       </w:pPr>
-      <w:bookmarkStart w:id="6" w:name="_Toc475557171"/>
+      <w:bookmarkStart w:id="6" w:name="_Toc475691617"/>
       <w:r>
         <w:t>Hernieuwde opdracht</w:t>
       </w:r>
@@ -6144,7 +6259,7 @@
       <w:pPr>
         <w:pStyle w:val="Heading2"/>
       </w:pPr>
-      <w:bookmarkStart w:id="7" w:name="_Toc475557172"/>
+      <w:bookmarkStart w:id="7" w:name="_Toc475691618"/>
       <w:r>
         <w:t>Offerte</w:t>
       </w:r>
@@ -6493,7 +6608,7 @@
       <w:pPr>
         <w:pStyle w:val="Heading2"/>
       </w:pPr>
-      <w:bookmarkStart w:id="8" w:name="_Toc475557173"/>
+      <w:bookmarkStart w:id="8" w:name="_Toc475691619"/>
       <w:r>
         <w:lastRenderedPageBreak/>
         <w:t xml:space="preserve">Prototype gebaseerd op </w:t>
@@ -6745,6 +6860,7 @@
                   <w:docPartUnique/>
                 </w:docPartObj>
               </w:sdtPr>
+              <w:sdtEndPr/>
               <w:sdtContent>
                 <w:r>
                   <w:t>P</w:t>
@@ -6799,7 +6915,7 @@
       <w:pPr>
         <w:pStyle w:val="Heading2"/>
       </w:pPr>
-      <w:bookmarkStart w:id="9" w:name="_Toc475557174"/>
+      <w:bookmarkStart w:id="9" w:name="_Toc475691620"/>
       <w:r>
         <w:t xml:space="preserve">Prototype toelichting </w:t>
       </w:r>
@@ -6908,6 +7024,7 @@
                 <w:docPartUnique/>
               </w:docPartObj>
             </w:sdtPr>
+            <w:sdtEndPr/>
             <w:sdtContent>
               <w:sdt>
                 <w:sdtPr>
@@ -6920,6 +7037,7 @@
                     <w:docPartUnique/>
                   </w:docPartObj>
                 </w:sdtPr>
+                <w:sdtEndPr/>
                 <w:sdtContent>
                   <w:p>
                     <w:pPr>
@@ -6961,6 +7079,7 @@
                   <w:docPartUnique/>
                 </w:docPartObj>
               </w:sdtPr>
+              <w:sdtEndPr/>
               <w:sdtContent>
                 <w:r>
                   <w:t>Protot</w:t>
@@ -7038,6 +7157,7 @@
                 <w:docPartUnique/>
               </w:docPartObj>
             </w:sdtPr>
+            <w:sdtEndPr/>
             <w:sdtContent>
               <w:sdt>
                 <w:sdtPr>
@@ -7050,6 +7170,7 @@
                     <w:docPartUnique/>
                   </w:docPartObj>
                 </w:sdtPr>
+                <w:sdtEndPr/>
                 <w:sdtContent>
                   <w:p>
                     <w:pPr>
@@ -7091,6 +7212,7 @@
                   <w:docPartUnique/>
                 </w:docPartObj>
               </w:sdtPr>
+              <w:sdtEndPr/>
               <w:sdtContent>
                 <w:r>
                   <w:t>Koppen aangepast en p</w:t>
@@ -7145,7 +7267,7 @@
       <w:pPr>
         <w:pStyle w:val="Heading2"/>
       </w:pPr>
-      <w:bookmarkStart w:id="10" w:name="_Toc475557175"/>
+      <w:bookmarkStart w:id="10" w:name="_Toc475691621"/>
       <w:r>
         <w:t>Plan van Aanpak</w:t>
       </w:r>
@@ -7486,7 +7608,7 @@
       <w:pPr>
         <w:pStyle w:val="Heading2"/>
       </w:pPr>
-      <w:bookmarkStart w:id="11" w:name="_Toc475557176"/>
+      <w:bookmarkStart w:id="11" w:name="_Toc475691622"/>
       <w:r>
         <w:t>Functioneel O</w:t>
       </w:r>
@@ -7736,7 +7858,7 @@
       <w:pPr>
         <w:pStyle w:val="Heading2"/>
       </w:pPr>
-      <w:bookmarkStart w:id="12" w:name="_Toc475557177"/>
+      <w:bookmarkStart w:id="12" w:name="_Toc475691623"/>
       <w:proofErr w:type="spellStart"/>
       <w:r>
         <w:t>Modeldictionary</w:t>
@@ -7902,7 +8024,7 @@
         <w:pStyle w:val="NoSpacing"/>
       </w:pPr>
     </w:p>
-    <w:bookmarkStart w:id="13" w:name="_Toc475557178" w:displacedByCustomXml="next"/>
+    <w:bookmarkStart w:id="13" w:name="_Toc475691624" w:displacedByCustomXml="next"/>
     <w:sdt>
       <w:sdtPr>
         <w:id w:val="-1400980787"/>
@@ -8118,7 +8240,7 @@
       <w:pPr>
         <w:pStyle w:val="Heading2"/>
       </w:pPr>
-      <w:bookmarkStart w:id="14" w:name="_Toc475557179"/>
+      <w:bookmarkStart w:id="14" w:name="_Toc475691625"/>
       <w:r>
         <w:t>Materialenlijst</w:t>
       </w:r>
@@ -8369,7 +8491,7 @@
       <w:pPr>
         <w:pStyle w:val="Heading2"/>
       </w:pPr>
-      <w:bookmarkStart w:id="15" w:name="_Toc475557180"/>
+      <w:bookmarkStart w:id="15" w:name="_Toc475691626"/>
       <w:r>
         <w:t>Technisch Ontwerp</w:t>
       </w:r>
@@ -8661,7 +8783,7 @@
       <w:pPr>
         <w:pStyle w:val="Heading2"/>
       </w:pPr>
-      <w:bookmarkStart w:id="16" w:name="_Toc475557181"/>
+      <w:bookmarkStart w:id="16" w:name="_Toc475691627"/>
       <w:r>
         <w:t xml:space="preserve">Ontwerp Data </w:t>
       </w:r>
@@ -8956,8 +9078,280 @@
       <w:pPr>
         <w:pStyle w:val="Heading2"/>
       </w:pPr>
-      <w:bookmarkStart w:id="17" w:name="_Toc475557182"/>
+      <w:bookmarkStart w:id="17" w:name="_Toc475691628"/>
       <w:r>
+        <w:t>Taakverdeling Ontwikkelomgeving</w:t>
+      </w:r>
+      <w:bookmarkEnd w:id="17"/>
+    </w:p>
+    <w:tbl>
+      <w:tblPr>
+        <w:tblStyle w:val="GridTable4-Accent5"/>
+        <w:tblW w:w="0" w:type="auto"/>
+        <w:tblLook w:val="04A0" w:firstRow="1" w:lastRow="0" w:firstColumn="1" w:lastColumn="0" w:noHBand="0" w:noVBand="1"/>
+      </w:tblPr>
+      <w:tblGrid>
+        <w:gridCol w:w="1271"/>
+        <w:gridCol w:w="6095"/>
+        <w:gridCol w:w="851"/>
+        <w:gridCol w:w="845"/>
+      </w:tblGrid>
+      <w:tr>
+        <w:trPr>
+          <w:cnfStyle w:val="100000000000" w:firstRow="1" w:lastRow="0" w:firstColumn="0" w:lastColumn="0" w:oddVBand="0" w:evenVBand="0" w:oddHBand="0" w:evenHBand="0" w:firstRowFirstColumn="0" w:firstRowLastColumn="0" w:lastRowFirstColumn="0" w:lastRowLastColumn="0"/>
+        </w:trPr>
+        <w:tc>
+          <w:tcPr>
+            <w:cnfStyle w:val="001000000000" w:firstRow="0" w:lastRow="0" w:firstColumn="1" w:lastColumn="0" w:oddVBand="0" w:evenVBand="0" w:oddHBand="0" w:evenHBand="0" w:firstRowFirstColumn="0" w:firstRowLastColumn="0" w:lastRowFirstColumn="0" w:lastRowLastColumn="0"/>
+            <w:tcW w:w="1271" w:type="dxa"/>
+          </w:tcPr>
+          <w:p>
+            <w:r>
+              <w:t>Datum</w:t>
+            </w:r>
+          </w:p>
+        </w:tc>
+        <w:tc>
+          <w:tcPr>
+            <w:tcW w:w="6095" w:type="dxa"/>
+          </w:tcPr>
+          <w:p>
+            <w:pPr>
+              <w:cnfStyle w:val="100000000000" w:firstRow="1" w:lastRow="0" w:firstColumn="0" w:lastColumn="0" w:oddVBand="0" w:evenVBand="0" w:oddHBand="0" w:evenHBand="0" w:firstRowFirstColumn="0" w:firstRowLastColumn="0" w:lastRowFirstColumn="0" w:lastRowLastColumn="0"/>
+            </w:pPr>
+            <w:r>
+              <w:t>Wat</w:t>
+            </w:r>
+          </w:p>
+        </w:tc>
+        <w:tc>
+          <w:tcPr>
+            <w:tcW w:w="851" w:type="dxa"/>
+          </w:tcPr>
+          <w:p>
+            <w:pPr>
+              <w:cnfStyle w:val="100000000000" w:firstRow="1" w:lastRow="0" w:firstColumn="0" w:lastColumn="0" w:oddVBand="0" w:evenVBand="0" w:oddHBand="0" w:evenHBand="0" w:firstRowFirstColumn="0" w:firstRowLastColumn="0" w:lastRowFirstColumn="0" w:lastRowLastColumn="0"/>
+            </w:pPr>
+            <w:r>
+              <w:t>Wie</w:t>
+            </w:r>
+          </w:p>
+        </w:tc>
+        <w:tc>
+          <w:tcPr>
+            <w:tcW w:w="845" w:type="dxa"/>
+          </w:tcPr>
+          <w:p>
+            <w:pPr>
+              <w:cnfStyle w:val="100000000000" w:firstRow="1" w:lastRow="0" w:firstColumn="0" w:lastColumn="0" w:oddVBand="0" w:evenVBand="0" w:oddHBand="0" w:evenHBand="0" w:firstRowFirstColumn="0" w:firstRowLastColumn="0" w:lastRowFirstColumn="0" w:lastRowLastColumn="0"/>
+            </w:pPr>
+            <w:r>
+              <w:t>Versie</w:t>
+            </w:r>
+          </w:p>
+        </w:tc>
+      </w:tr>
+      <w:tr>
+        <w:trPr>
+          <w:cnfStyle w:val="000000100000" w:firstRow="0" w:lastRow="0" w:firstColumn="0" w:lastColumn="0" w:oddVBand="0" w:evenVBand="0" w:oddHBand="1" w:evenHBand="0" w:firstRowFirstColumn="0" w:firstRowLastColumn="0" w:lastRowFirstColumn="0" w:lastRowLastColumn="0"/>
+        </w:trPr>
+        <w:tc>
+          <w:tcPr>
+            <w:cnfStyle w:val="001000000000" w:firstRow="0" w:lastRow="0" w:firstColumn="1" w:lastColumn="0" w:oddVBand="0" w:evenVBand="0" w:oddHBand="0" w:evenHBand="0" w:firstRowFirstColumn="0" w:firstRowLastColumn="0" w:lastRowFirstColumn="0" w:lastRowLastColumn="0"/>
+            <w:tcW w:w="1271" w:type="dxa"/>
+          </w:tcPr>
+          <w:p>
+            <w:pPr>
+              <w:pStyle w:val="NoSpacing"/>
+            </w:pPr>
+            <w:r>
+              <w:t>20</w:t>
+            </w:r>
+            <w:r>
+              <w:t>-</w:t>
+            </w:r>
+            <w:r>
+              <w:t>0</w:t>
+            </w:r>
+            <w:r>
+              <w:t>2-2017</w:t>
+            </w:r>
+          </w:p>
+          <w:p/>
+        </w:tc>
+        <w:tc>
+          <w:tcPr>
+            <w:tcW w:w="6095" w:type="dxa"/>
+          </w:tcPr>
+          <w:p>
+            <w:pPr>
+              <w:cnfStyle w:val="000000100000" w:firstRow="0" w:lastRow="0" w:firstColumn="0" w:lastColumn="0" w:oddVBand="0" w:evenVBand="0" w:oddHBand="1" w:evenHBand="0" w:firstRowFirstColumn="0" w:firstRowLastColumn="0" w:lastRowFirstColumn="0" w:lastRowLastColumn="0"/>
+              <w:rPr>
+                <w:b/>
+              </w:rPr>
+            </w:pPr>
+            <w:r>
+              <w:rPr>
+                <w:b/>
+              </w:rPr>
+              <w:t>Taakverdeling Ontwikkelomgeving</w:t>
+            </w:r>
+          </w:p>
+          <w:p>
+            <w:pPr>
+              <w:cnfStyle w:val="000000100000" w:firstRow="0" w:lastRow="0" w:firstColumn="0" w:lastColumn="0" w:oddVBand="0" w:evenVBand="0" w:oddHBand="1" w:evenHBand="0" w:firstRowFirstColumn="0" w:firstRowLastColumn="0" w:lastRowFirstColumn="0" w:lastRowLastColumn="0"/>
+            </w:pPr>
+          </w:p>
+          <w:p>
+            <w:pPr>
+              <w:cnfStyle w:val="000000100000" w:firstRow="0" w:lastRow="0" w:firstColumn="0" w:lastColumn="0" w:oddVBand="0" w:evenVBand="0" w:oddHBand="1" w:evenHBand="0" w:firstRowFirstColumn="0" w:firstRowLastColumn="0" w:lastRowFirstColumn="0" w:lastRowLastColumn="0"/>
+            </w:pPr>
+            <w:r>
+              <w:t>Gedeelde van informatie verwerkt</w:t>
+            </w:r>
+          </w:p>
+        </w:tc>
+        <w:tc>
+          <w:tcPr>
+            <w:tcW w:w="851" w:type="dxa"/>
+          </w:tcPr>
+          <w:p>
+            <w:pPr>
+              <w:cnfStyle w:val="000000100000" w:firstRow="0" w:lastRow="0" w:firstColumn="0" w:lastColumn="0" w:oddVBand="0" w:evenVBand="0" w:oddHBand="1" w:evenHBand="0" w:firstRowFirstColumn="0" w:firstRowLastColumn="0" w:lastRowFirstColumn="0" w:lastRowLastColumn="0"/>
+            </w:pPr>
+            <w:r>
+              <w:t>Patrick</w:t>
+            </w:r>
+          </w:p>
+        </w:tc>
+        <w:tc>
+          <w:tcPr>
+            <w:tcW w:w="845" w:type="dxa"/>
+          </w:tcPr>
+          <w:p>
+            <w:pPr>
+              <w:cnfStyle w:val="000000100000" w:firstRow="0" w:lastRow="0" w:firstColumn="0" w:lastColumn="0" w:oddVBand="0" w:evenVBand="0" w:oddHBand="1" w:evenHBand="0" w:firstRowFirstColumn="0" w:firstRowLastColumn="0" w:lastRowFirstColumn="0" w:lastRowLastColumn="0"/>
+            </w:pPr>
+            <w:r>
+              <w:t>0.0.8</w:t>
+            </w:r>
+          </w:p>
+        </w:tc>
+      </w:tr>
+      <w:tr>
+        <w:tc>
+          <w:tcPr>
+            <w:cnfStyle w:val="001000000000" w:firstRow="0" w:lastRow="0" w:firstColumn="1" w:lastColumn="0" w:oddVBand="0" w:evenVBand="0" w:oddHBand="0" w:evenHBand="0" w:firstRowFirstColumn="0" w:firstRowLastColumn="0" w:lastRowFirstColumn="0" w:lastRowLastColumn="0"/>
+            <w:tcW w:w="1271" w:type="dxa"/>
+          </w:tcPr>
+          <w:p>
+            <w:pPr>
+              <w:pStyle w:val="NoSpacing"/>
+            </w:pPr>
+            <w:r>
+              <w:t>21</w:t>
+            </w:r>
+            <w:r>
+              <w:t>-</w:t>
+            </w:r>
+            <w:r>
+              <w:t>0</w:t>
+            </w:r>
+            <w:r>
+              <w:t>2-2017</w:t>
+            </w:r>
+          </w:p>
+          <w:p/>
+        </w:tc>
+        <w:tc>
+          <w:tcPr>
+            <w:tcW w:w="6095" w:type="dxa"/>
+          </w:tcPr>
+          <w:p>
+            <w:pPr>
+              <w:cnfStyle w:val="000000000000" w:firstRow="0" w:lastRow="0" w:firstColumn="0" w:lastColumn="0" w:oddVBand="0" w:evenVBand="0" w:oddHBand="0" w:evenHBand="0" w:firstRowFirstColumn="0" w:firstRowLastColumn="0" w:lastRowFirstColumn="0" w:lastRowLastColumn="0"/>
+              <w:rPr>
+                <w:b/>
+              </w:rPr>
+            </w:pPr>
+            <w:r>
+              <w:rPr>
+                <w:b/>
+              </w:rPr>
+              <w:t>Plan van Aanpak</w:t>
+            </w:r>
+          </w:p>
+          <w:p>
+            <w:pPr>
+              <w:cnfStyle w:val="000000000000" w:firstRow="0" w:lastRow="0" w:firstColumn="0" w:lastColumn="0" w:oddVBand="0" w:evenVBand="0" w:oddHBand="0" w:evenHBand="0" w:firstRowFirstColumn="0" w:firstRowLastColumn="0" w:lastRowFirstColumn="0" w:lastRowLastColumn="0"/>
+            </w:pPr>
+          </w:p>
+          <w:p>
+            <w:pPr>
+              <w:cnfStyle w:val="000000000000" w:firstRow="0" w:lastRow="0" w:firstColumn="0" w:lastColumn="0" w:oddVBand="0" w:evenVBand="0" w:oddHBand="0" w:evenHBand="0" w:firstRowFirstColumn="0" w:firstRowLastColumn="0" w:lastRowFirstColumn="0" w:lastRowLastColumn="0"/>
+            </w:pPr>
+            <w:r>
+              <w:t xml:space="preserve">Opmaakt en verder meer aanpassingen aan </w:t>
+            </w:r>
+            <w:r>
+              <w:t>Taakverdeling Ontwikkelomgeving</w:t>
+            </w:r>
+            <w:r>
+              <w:t>, het document is afgerond.</w:t>
+            </w:r>
+          </w:p>
+        </w:tc>
+        <w:tc>
+          <w:tcPr>
+            <w:tcW w:w="851" w:type="dxa"/>
+          </w:tcPr>
+          <w:p>
+            <w:pPr>
+              <w:cnfStyle w:val="000000000000" w:firstRow="0" w:lastRow="0" w:firstColumn="0" w:lastColumn="0" w:oddVBand="0" w:evenVBand="0" w:oddHBand="0" w:evenHBand="0" w:firstRowFirstColumn="0" w:firstRowLastColumn="0" w:lastRowFirstColumn="0" w:lastRowLastColumn="0"/>
+            </w:pPr>
+            <w:r>
+              <w:t>Patrick</w:t>
+            </w:r>
+          </w:p>
+        </w:tc>
+        <w:tc>
+          <w:tcPr>
+            <w:tcW w:w="845" w:type="dxa"/>
+          </w:tcPr>
+          <w:p>
+            <w:pPr>
+              <w:cnfStyle w:val="000000000000" w:firstRow="0" w:lastRow="0" w:firstColumn="0" w:lastColumn="0" w:oddVBand="0" w:evenVBand="0" w:oddHBand="0" w:evenHBand="0" w:firstRowFirstColumn="0" w:firstRowLastColumn="0" w:lastRowFirstColumn="0" w:lastRowLastColumn="0"/>
+            </w:pPr>
+            <w:r>
+              <w:t>1.0.0</w:t>
+            </w:r>
+          </w:p>
+        </w:tc>
+      </w:tr>
+    </w:tbl>
+    <w:p>
+      <w:pPr>
+        <w:pStyle w:val="NoSpacing"/>
+      </w:pPr>
+    </w:p>
+    <w:p>
+      <w:pPr>
+        <w:rPr>
+          <w:rFonts w:eastAsiaTheme="minorEastAsia"/>
+          <w:lang w:eastAsia="nl-NL"/>
+        </w:rPr>
+      </w:pPr>
+      <w:r>
+        <w:br w:type="page"/>
+      </w:r>
+    </w:p>
+    <w:p>
+      <w:pPr>
+        <w:pStyle w:val="Heading2"/>
+      </w:pPr>
+      <w:bookmarkStart w:id="18" w:name="_Toc475691629"/>
+      <w:r>
+        <w:lastRenderedPageBreak/>
         <w:t>Back</w:t>
       </w:r>
       <w:r>
@@ -8966,7 +9360,7 @@
       <w:r>
         <w:t>up Procedure</w:t>
       </w:r>
-      <w:bookmarkEnd w:id="17"/>
+      <w:bookmarkEnd w:id="18"/>
     </w:p>
     <w:tbl>
       <w:tblPr>
@@ -9388,7 +9782,7 @@
                 <w:bCs/>
                 <w:noProof/>
               </w:rPr>
-              <w:t>1</w:t>
+              <w:t>5</w:t>
             </w:r>
             <w:r>
               <w:rPr>
@@ -9433,7 +9827,7 @@
                 <w:bCs/>
                 <w:noProof/>
               </w:rPr>
-              <w:t>4</w:t>
+              <w:t>5</w:t>
             </w:r>
             <w:r>
               <w:rPr>
@@ -10705,7 +11099,7 @@
 </file>
 
 <file path=customXml/itemProps2.xml><?xml version="1.0" encoding="utf-8"?>
-<ds:datastoreItem xmlns:ds="http://schemas.openxmlformats.org/officeDocument/2006/customXml" ds:itemID="{7A078668-03DF-4BA6-931A-F7EFD42BAE16}">
+<ds:datastoreItem xmlns:ds="http://schemas.openxmlformats.org/officeDocument/2006/customXml" ds:itemID="{572EB624-D318-4678-BD16-E358E0C2BBC7}">
   <ds:schemaRefs>
     <ds:schemaRef ds:uri="http://schemas.openxmlformats.org/officeDocument/2006/bibliography"/>
   </ds:schemaRefs>

</xml_diff>